<commit_message>
updates to SBM files
</commit_message>
<xml_diff>
--- a/COVID-19/SupportingDocuments/COVID-19-StructureBasedModeling06062020.docx
+++ b/COVID-19/SupportingDocuments/COVID-19-StructureBasedModeling06062020.docx
@@ -1,6 +1,6 @@
 
 <file path=word/document.xml><?xml version="1.0" encoding="utf-8"?>
-<w:document xmlns:wpc="http://schemas.microsoft.com/office/word/2010/wordprocessingCanvas" xmlns:cx="http://schemas.microsoft.com/office/drawing/2014/chartex" xmlns:cx1="http://schemas.microsoft.com/office/drawing/2015/9/8/chartex" xmlns:cx2="http://schemas.microsoft.com/office/drawing/2015/10/21/chartex" xmlns:cx3="http://schemas.microsoft.com/office/drawing/2016/5/9/chartex" xmlns:cx4="http://schemas.microsoft.com/office/drawing/2016/5/10/chartex" xmlns:cx5="http://schemas.microsoft.com/office/drawing/2016/5/11/chartex" xmlns:cx6="http://schemas.microsoft.com/office/drawing/2016/5/12/chartex" xmlns:cx7="http://schemas.microsoft.com/office/drawing/2016/5/13/chartex" xmlns:cx8="http://schemas.microsoft.com/office/drawing/2016/5/14/chartex" xmlns:mc="http://schemas.openxmlformats.org/markup-compatibility/2006" xmlns:aink="http://schemas.microsoft.com/office/drawing/2016/ink" xmlns:am3d="http://schemas.microsoft.com/office/drawing/2017/model3d" xmlns:o="urn:schemas-microsoft-com:office:office" xmlns:r="http://schemas.openxmlformats.org/officeDocument/2006/relationships" xmlns:m="http://schemas.openxmlformats.org/officeDocument/2006/math" xmlns:v="urn:schemas-microsoft-com:vml" xmlns:wp14="http://schemas.microsoft.com/office/word/2010/wordprocessingDrawing" xmlns:wp="http://schemas.openxmlformats.org/drawingml/2006/wordprocessingDrawing" xmlns:w10="urn:schemas-microsoft-com:office:word" xmlns:w="http://schemas.openxmlformats.org/wordprocessingml/2006/main" xmlns:w14="http://schemas.microsoft.com/office/word/2010/wordml" xmlns:w15="http://schemas.microsoft.com/office/word/2012/wordml" xmlns:w16cid="http://schemas.microsoft.com/office/word/2016/wordml/cid" xmlns:w16se="http://schemas.microsoft.com/office/word/2015/wordml/symex" xmlns:wpg="http://schemas.microsoft.com/office/word/2010/wordprocessingGroup" xmlns:wpi="http://schemas.microsoft.com/office/word/2010/wordprocessingInk" xmlns:wne="http://schemas.microsoft.com/office/word/2006/wordml" xmlns:wps="http://schemas.microsoft.com/office/word/2010/wordprocessingShape" mc:Ignorable="w14 w15 w16se w16cid wp14">
+<w:document xmlns:wpc="http://schemas.microsoft.com/office/word/2010/wordprocessingCanvas" xmlns:cx="http://schemas.microsoft.com/office/drawing/2014/chartex" xmlns:cx1="http://schemas.microsoft.com/office/drawing/2015/9/8/chartex" xmlns:cx2="http://schemas.microsoft.com/office/drawing/2015/10/21/chartex" xmlns:cx3="http://schemas.microsoft.com/office/drawing/2016/5/9/chartex" xmlns:cx4="http://schemas.microsoft.com/office/drawing/2016/5/10/chartex" xmlns:cx5="http://schemas.microsoft.com/office/drawing/2016/5/11/chartex" xmlns:cx6="http://schemas.microsoft.com/office/drawing/2016/5/12/chartex" xmlns:cx7="http://schemas.microsoft.com/office/drawing/2016/5/13/chartex" xmlns:cx8="http://schemas.microsoft.com/office/drawing/2016/5/14/chartex" xmlns:mc="http://schemas.openxmlformats.org/markup-compatibility/2006" xmlns:aink="http://schemas.microsoft.com/office/drawing/2016/ink" xmlns:am3d="http://schemas.microsoft.com/office/drawing/2017/model3d" xmlns:o="urn:schemas-microsoft-com:office:office" xmlns:r="http://schemas.openxmlformats.org/officeDocument/2006/relationships" xmlns:m="http://schemas.openxmlformats.org/officeDocument/2006/math" xmlns:v="urn:schemas-microsoft-com:vml" xmlns:wp14="http://schemas.microsoft.com/office/word/2010/wordprocessingDrawing" xmlns:wp="http://schemas.openxmlformats.org/drawingml/2006/wordprocessingDrawing" xmlns:w10="urn:schemas-microsoft-com:office:word" xmlns:w="http://schemas.openxmlformats.org/wordprocessingml/2006/main" xmlns:w14="http://schemas.microsoft.com/office/word/2010/wordml" xmlns:w15="http://schemas.microsoft.com/office/word/2012/wordml" xmlns:w16cex="http://schemas.microsoft.com/office/word/2018/wordml/cex" xmlns:w16cid="http://schemas.microsoft.com/office/word/2016/wordml/cid" xmlns:w16="http://schemas.microsoft.com/office/word/2018/wordml" xmlns:w16se="http://schemas.microsoft.com/office/word/2015/wordml/symex" xmlns:wpg="http://schemas.microsoft.com/office/word/2010/wordprocessingGroup" xmlns:wpi="http://schemas.microsoft.com/office/word/2010/wordprocessingInk" xmlns:wne="http://schemas.microsoft.com/office/word/2006/wordml" xmlns:wps="http://schemas.microsoft.com/office/word/2010/wordprocessingShape" mc:Ignorable="w14 w15 w16se w16cid w16 w16cex wp14">
   <w:body>
     <w:p>
       <w:pPr>
@@ -1243,7 +1243,6 @@
         <w:pStyle w:val="Heading2"/>
       </w:pPr>
       <w:r>
-        <w:lastRenderedPageBreak/>
         <w:t>Protein structure and sequence re-analysis of 2019-nCoV genome does not indicate snakes as its intermediate host or the unique similarity between its spike protein insertions and HIV-1</w:t>
       </w:r>
     </w:p>
@@ -1784,7 +1783,6 @@
         <w:pStyle w:val="Heading2"/>
       </w:pPr>
       <w:r>
-        <w:lastRenderedPageBreak/>
         <w:t>Computational Design of Peptides to Block Binding of the SARS-CoV-2 Spike Protein to Human ACE2</w:t>
       </w:r>
     </w:p>
@@ -2357,7 +2355,6 @@
         <w:pStyle w:val="Heading2"/>
       </w:pPr>
       <w:r>
-        <w:lastRenderedPageBreak/>
         <w:t>Structural and Functional Implications of Non-synonymous Mutations in the Spike protein of 2,954 SARS-CoV-2 Genomes</w:t>
       </w:r>
     </w:p>
@@ -2889,7 +2886,6 @@
         <w:pStyle w:val="Heading2"/>
       </w:pPr>
       <w:r>
-        <w:lastRenderedPageBreak/>
         <w:t>Bulk and single-cell gene expression profiling of SARS-CoV-2 infected human cell lines identifies molecular targets for therapeutic intervention</w:t>
       </w:r>
     </w:p>
@@ -3480,6 +3476,129 @@
         <w:t>-specific vaccines/drugs.</w:t>
       </w:r>
     </w:p>
+    <w:p>
+      <w:pPr>
+        <w:pStyle w:val="Heading1"/>
+        <w:rPr>
+          <w:rFonts w:ascii="inherit" w:hAnsi="inherit"/>
+        </w:rPr>
+      </w:pPr>
+      <w:r>
+        <w:rPr>
+          <w:rFonts w:ascii="inherit" w:hAnsi="inherit"/>
+        </w:rPr>
+        <w:t>Expression of ACE2, the SARS-CoV-2 receptor, and TMPRSS2 in prostate epithelial cells</w:t>
+      </w:r>
+    </w:p>
+    <w:p>
+      <w:pPr>
+        <w:pStyle w:val="NormalWeb"/>
+        <w:rPr>
+          <w:rFonts w:asciiTheme="majorHAnsi" w:eastAsiaTheme="majorEastAsia" w:hAnsiTheme="majorHAnsi" w:cstheme="majorBidi"/>
+          <w:color w:val="2F5496" w:themeColor="accent1" w:themeShade="BF"/>
+          <w:sz w:val="26"/>
+          <w:szCs w:val="26"/>
+          <w:lang w:eastAsia="ja-JP"/>
+        </w:rPr>
+      </w:pPr>
+      <w:r>
+        <w:rPr>
+          <w:rFonts w:ascii="Segoe UI" w:hAnsi="Segoe UI" w:cs="Segoe UI"/>
+          <w:color w:val="252423"/>
+          <w:sz w:val="21"/>
+          <w:szCs w:val="21"/>
+        </w:rPr>
+        <w:pict w14:anchorId="3B2CE5CB">
+          <v:rect id="_x0000_i1053" style="width:0;height:0" o:hralign="center" o:hrstd="t" o:hr="t" fillcolor="#a0a0a0" stroked="f"/>
+        </w:pict>
+      </w:r>
+    </w:p>
+    <w:p>
+      <w:pPr>
+        <w:spacing w:before="100" w:beforeAutospacing="1" w:after="100" w:afterAutospacing="1" w:line="240" w:lineRule="auto"/>
+        <w:rPr>
+          <w:rFonts w:ascii="Times New Roman" w:eastAsia="Times New Roman" w:hAnsi="Times New Roman" w:cs="Times New Roman"/>
+          <w:color w:val="000000"/>
+          <w:sz w:val="27"/>
+          <w:szCs w:val="27"/>
+          <w:lang w:eastAsia="en-US"/>
+        </w:rPr>
+      </w:pPr>
+      <w:hyperlink r:id="rId42" w:history="1">
+        <w:r>
+          <w:rPr>
+            <w:rStyle w:val="Hyperlink"/>
+            <w:rFonts w:ascii="Times New Roman" w:eastAsia="Times New Roman" w:hAnsi="Times New Roman" w:cs="Times New Roman"/>
+            <w:sz w:val="27"/>
+            <w:szCs w:val="27"/>
+            <w:lang w:eastAsia="en-US"/>
+          </w:rPr>
+          <w:t>https://www.biorxiv.org/content/10.1101/2020.04.24.056259v2.full.pdf</w:t>
+        </w:r>
+      </w:hyperlink>
+      <w:r>
+        <w:rPr>
+          <w:rFonts w:ascii="Times New Roman" w:eastAsia="Times New Roman" w:hAnsi="Times New Roman" w:cs="Times New Roman"/>
+          <w:color w:val="000000"/>
+          <w:sz w:val="27"/>
+          <w:szCs w:val="27"/>
+          <w:lang w:eastAsia="en-US"/>
+        </w:rPr>
+        <w:t xml:space="preserve"> </w:t>
+      </w:r>
+    </w:p>
+    <w:p>
+      <w:pPr>
+        <w:spacing w:before="100" w:beforeAutospacing="1" w:after="100" w:afterAutospacing="1" w:line="240" w:lineRule="auto"/>
+        <w:rPr>
+          <w:rFonts w:asciiTheme="majorHAnsi" w:eastAsiaTheme="majorEastAsia" w:hAnsiTheme="majorHAnsi" w:cstheme="majorBidi"/>
+          <w:color w:val="2F5496" w:themeColor="accent1" w:themeShade="BF"/>
+          <w:sz w:val="26"/>
+          <w:szCs w:val="26"/>
+        </w:rPr>
+      </w:pPr>
+      <w:r>
+        <w:rPr>
+          <w:rFonts w:asciiTheme="majorHAnsi" w:eastAsiaTheme="majorEastAsia" w:hAnsiTheme="majorHAnsi" w:cstheme="majorBidi"/>
+          <w:color w:val="2F5496" w:themeColor="accent1" w:themeShade="BF"/>
+          <w:sz w:val="26"/>
+          <w:szCs w:val="26"/>
+        </w:rPr>
+        <w:t xml:space="preserve">A comparison of ACE2 expression in lung tissue between males and females showed higher expression in males and a larger proportion of ACE2+ cells in male type II pneumocytes, with preliminary evidence that type II pneumocytes of all lung epithelial cell types showed the highest expression of ACE2. These results raise the possibility that sex differences in ACE2 expression and the presence of </w:t>
+      </w:r>
+      <w:proofErr w:type="spellStart"/>
+      <w:r>
+        <w:rPr>
+          <w:rFonts w:asciiTheme="majorHAnsi" w:eastAsiaTheme="majorEastAsia" w:hAnsiTheme="majorHAnsi" w:cstheme="majorBidi"/>
+          <w:color w:val="2F5496" w:themeColor="accent1" w:themeShade="BF"/>
+          <w:sz w:val="26"/>
+          <w:szCs w:val="26"/>
+        </w:rPr>
+        <w:t>doublepositive</w:t>
+      </w:r>
+      <w:proofErr w:type="spellEnd"/>
+      <w:r>
+        <w:rPr>
+          <w:rFonts w:asciiTheme="majorHAnsi" w:eastAsiaTheme="majorEastAsia" w:hAnsiTheme="majorHAnsi" w:cstheme="majorBidi"/>
+          <w:color w:val="2F5496" w:themeColor="accent1" w:themeShade="BF"/>
+          <w:sz w:val="26"/>
+          <w:szCs w:val="26"/>
+        </w:rPr>
+        <w:t xml:space="preserve"> cells in the prostate may contribute to the observed disparities of COVID-19</w:t>
+      </w:r>
+    </w:p>
+    <w:p>
+      <w:pPr>
+        <w:pStyle w:val="NormalWeb"/>
+        <w:rPr>
+          <w:rFonts w:asciiTheme="majorHAnsi" w:eastAsiaTheme="majorEastAsia" w:hAnsiTheme="majorHAnsi" w:cstheme="majorBidi"/>
+          <w:color w:val="2F5496" w:themeColor="accent1" w:themeShade="BF"/>
+          <w:sz w:val="26"/>
+          <w:szCs w:val="26"/>
+          <w:lang w:eastAsia="ja-JP"/>
+        </w:rPr>
+      </w:pPr>
+    </w:p>
     <w:sectPr>
       <w:pgSz w:w="12240" w:h="15840"/>
       <w:pgMar w:top="1440" w:right="1440" w:bottom="1440" w:left="1440" w:header="720" w:footer="720" w:gutter="0"/>
@@ -3491,7 +3610,7 @@
 </file>
 
 <file path=word/numbering.xml><?xml version="1.0" encoding="utf-8"?>
-<w:numbering xmlns:wpc="http://schemas.microsoft.com/office/word/2010/wordprocessingCanvas" xmlns:cx="http://schemas.microsoft.com/office/drawing/2014/chartex" xmlns:cx1="http://schemas.microsoft.com/office/drawing/2015/9/8/chartex" xmlns:cx2="http://schemas.microsoft.com/office/drawing/2015/10/21/chartex" xmlns:cx3="http://schemas.microsoft.com/office/drawing/2016/5/9/chartex" xmlns:cx4="http://schemas.microsoft.com/office/drawing/2016/5/10/chartex" xmlns:cx5="http://schemas.microsoft.com/office/drawing/2016/5/11/chartex" xmlns:cx6="http://schemas.microsoft.com/office/drawing/2016/5/12/chartex" xmlns:cx7="http://schemas.microsoft.com/office/drawing/2016/5/13/chartex" xmlns:cx8="http://schemas.microsoft.com/office/drawing/2016/5/14/chartex" xmlns:mc="http://schemas.openxmlformats.org/markup-compatibility/2006" xmlns:aink="http://schemas.microsoft.com/office/drawing/2016/ink" xmlns:am3d="http://schemas.microsoft.com/office/drawing/2017/model3d" xmlns:o="urn:schemas-microsoft-com:office:office" xmlns:r="http://schemas.openxmlformats.org/officeDocument/2006/relationships" xmlns:m="http://schemas.openxmlformats.org/officeDocument/2006/math" xmlns:v="urn:schemas-microsoft-com:vml" xmlns:wp14="http://schemas.microsoft.com/office/word/2010/wordprocessingDrawing" xmlns:wp="http://schemas.openxmlformats.org/drawingml/2006/wordprocessingDrawing" xmlns:w10="urn:schemas-microsoft-com:office:word" xmlns:w="http://schemas.openxmlformats.org/wordprocessingml/2006/main" xmlns:w14="http://schemas.microsoft.com/office/word/2010/wordml" xmlns:w15="http://schemas.microsoft.com/office/word/2012/wordml" xmlns:w16cid="http://schemas.microsoft.com/office/word/2016/wordml/cid" xmlns:w16se="http://schemas.microsoft.com/office/word/2015/wordml/symex" xmlns:wpg="http://schemas.microsoft.com/office/word/2010/wordprocessingGroup" xmlns:wpi="http://schemas.microsoft.com/office/word/2010/wordprocessingInk" xmlns:wne="http://schemas.microsoft.com/office/word/2006/wordml" xmlns:wps="http://schemas.microsoft.com/office/word/2010/wordprocessingShape" mc:Ignorable="w14 w15 w16se w16cid wp14">
+<w:numbering xmlns:wpc="http://schemas.microsoft.com/office/word/2010/wordprocessingCanvas" xmlns:cx="http://schemas.microsoft.com/office/drawing/2014/chartex" xmlns:cx1="http://schemas.microsoft.com/office/drawing/2015/9/8/chartex" xmlns:cx2="http://schemas.microsoft.com/office/drawing/2015/10/21/chartex" xmlns:cx3="http://schemas.microsoft.com/office/drawing/2016/5/9/chartex" xmlns:cx4="http://schemas.microsoft.com/office/drawing/2016/5/10/chartex" xmlns:cx5="http://schemas.microsoft.com/office/drawing/2016/5/11/chartex" xmlns:cx6="http://schemas.microsoft.com/office/drawing/2016/5/12/chartex" xmlns:cx7="http://schemas.microsoft.com/office/drawing/2016/5/13/chartex" xmlns:cx8="http://schemas.microsoft.com/office/drawing/2016/5/14/chartex" xmlns:mc="http://schemas.openxmlformats.org/markup-compatibility/2006" xmlns:aink="http://schemas.microsoft.com/office/drawing/2016/ink" xmlns:am3d="http://schemas.microsoft.com/office/drawing/2017/model3d" xmlns:o="urn:schemas-microsoft-com:office:office" xmlns:r="http://schemas.openxmlformats.org/officeDocument/2006/relationships" xmlns:m="http://schemas.openxmlformats.org/officeDocument/2006/math" xmlns:v="urn:schemas-microsoft-com:vml" xmlns:wp14="http://schemas.microsoft.com/office/word/2010/wordprocessingDrawing" xmlns:wp="http://schemas.openxmlformats.org/drawingml/2006/wordprocessingDrawing" xmlns:w10="urn:schemas-microsoft-com:office:word" xmlns:w="http://schemas.openxmlformats.org/wordprocessingml/2006/main" xmlns:w14="http://schemas.microsoft.com/office/word/2010/wordml" xmlns:w15="http://schemas.microsoft.com/office/word/2012/wordml" xmlns:w16cex="http://schemas.microsoft.com/office/word/2018/wordml/cex" xmlns:w16cid="http://schemas.microsoft.com/office/word/2016/wordml/cid" xmlns:w16="http://schemas.microsoft.com/office/word/2018/wordml" xmlns:w16se="http://schemas.microsoft.com/office/word/2015/wordml/symex" xmlns:wpg="http://schemas.microsoft.com/office/word/2010/wordprocessingGroup" xmlns:wpi="http://schemas.microsoft.com/office/word/2010/wordprocessingInk" xmlns:wne="http://schemas.microsoft.com/office/word/2006/wordml" xmlns:wps="http://schemas.microsoft.com/office/word/2010/wordprocessingShape" mc:Ignorable="w14 w15 w16se w16cid w16 w16cex wp14">
   <w:abstractNum w:abstractNumId="0" w15:restartNumberingAfterBreak="0">
     <w:nsid w:val="0A1E5551"/>
     <w:multiLevelType w:val="multilevel"/>
@@ -4227,7 +4346,7 @@
 </file>
 
 <file path=word/styles.xml><?xml version="1.0" encoding="utf-8"?>
-<w:styles xmlns:mc="http://schemas.openxmlformats.org/markup-compatibility/2006" xmlns:r="http://schemas.openxmlformats.org/officeDocument/2006/relationships" xmlns:w="http://schemas.openxmlformats.org/wordprocessingml/2006/main" xmlns:w14="http://schemas.microsoft.com/office/word/2010/wordml" xmlns:w15="http://schemas.microsoft.com/office/word/2012/wordml" xmlns:w16cid="http://schemas.microsoft.com/office/word/2016/wordml/cid" xmlns:w16se="http://schemas.microsoft.com/office/word/2015/wordml/symex" mc:Ignorable="w14 w15 w16se w16cid">
+<w:styles xmlns:mc="http://schemas.openxmlformats.org/markup-compatibility/2006" xmlns:r="http://schemas.openxmlformats.org/officeDocument/2006/relationships" xmlns:w="http://schemas.openxmlformats.org/wordprocessingml/2006/main" xmlns:w14="http://schemas.microsoft.com/office/word/2010/wordml" xmlns:w15="http://schemas.microsoft.com/office/word/2012/wordml" xmlns:w16cex="http://schemas.microsoft.com/office/word/2018/wordml/cex" xmlns:w16cid="http://schemas.microsoft.com/office/word/2016/wordml/cid" xmlns:w16="http://schemas.microsoft.com/office/word/2018/wordml" xmlns:w16se="http://schemas.microsoft.com/office/word/2015/wordml/symex" mc:Ignorable="w14 w15 w16se w16cid w16 w16cex">
   <w:docDefaults>
     <w:rPrDefault>
       <w:rPr>
@@ -4243,7 +4362,7 @@
       </w:pPr>
     </w:pPrDefault>
   </w:docDefaults>
-  <w:latentStyles w:defLockedState="0" w:defUIPriority="99" w:defSemiHidden="0" w:defUnhideWhenUsed="0" w:defQFormat="0" w:count="377">
+  <w:latentStyles w:defLockedState="0" w:defUIPriority="99" w:defSemiHidden="0" w:defUnhideWhenUsed="0" w:defQFormat="0" w:count="376">
     <w:lsdException w:name="Normal" w:uiPriority="0" w:qFormat="1"/>
     <w:lsdException w:name="heading 1" w:uiPriority="9" w:qFormat="1"/>
     <w:lsdException w:name="heading 2" w:semiHidden="1" w:uiPriority="9" w:unhideWhenUsed="1" w:qFormat="1"/>
@@ -4620,7 +4739,6 @@
     <w:lsdException w:name="Hashtag" w:semiHidden="1" w:unhideWhenUsed="1"/>
     <w:lsdException w:name="Unresolved Mention" w:semiHidden="1" w:unhideWhenUsed="1"/>
     <w:lsdException w:name="Smart Link" w:semiHidden="1" w:unhideWhenUsed="1"/>
-    <w:lsdException w:name="Smart Link Error" w:semiHidden="1" w:unhideWhenUsed="1"/>
   </w:latentStyles>
   <w:style w:type="paragraph" w:default="1" w:styleId="Normal">
     <w:name w:val="Normal"/>
@@ -5306,16 +5424,16 @@
 <file path=customXml/itemProps2.xml><?xml version="1.0" encoding="utf-8"?>
 <ds:datastoreItem xmlns:ds="http://schemas.openxmlformats.org/officeDocument/2006/customXml" ds:itemID="{9C073682-38D1-4097-837B-20E84B11656D}">
   <ds:schemaRefs>
+    <ds:schemaRef ds:uri="http://schemas.microsoft.com/office/2006/metadata/properties"/>
     <ds:schemaRef ds:uri="http://purl.org/dc/terms/"/>
     <ds:schemaRef ds:uri="http://schemas.openxmlformats.org/package/2006/metadata/core-properties"/>
-    <ds:schemaRef ds:uri="http://schemas.microsoft.com/office/2006/documentManagement/types"/>
     <ds:schemaRef ds:uri="http://purl.org/dc/dcmitype/"/>
     <ds:schemaRef ds:uri="fed217b5-a79e-4f4a-9771-7e79ef33de59"/>
-    <ds:schemaRef ds:uri="http://purl.org/dc/elements/1.1/"/>
-    <ds:schemaRef ds:uri="http://schemas.microsoft.com/office/2006/metadata/properties"/>
     <ds:schemaRef ds:uri="http://schemas.microsoft.com/office/infopath/2007/PartnerControls"/>
+    <ds:schemaRef ds:uri="http://schemas.microsoft.com/office/2006/documentManagement/types"/>
     <ds:schemaRef ds:uri="4a79b4f7-0f50-46b9-b575-1ae67d8e3eae"/>
     <ds:schemaRef ds:uri="http://www.w3.org/XML/1998/namespace"/>
+    <ds:schemaRef ds:uri="http://purl.org/dc/elements/1.1/"/>
   </ds:schemaRefs>
 </ds:datastoreItem>
 </file>

</xml_diff>